<commit_message>
Few changes in report and improvement on admin app
</commit_message>
<xml_diff>
--- a/capstone report (1).docx
+++ b/capstone report (1).docx
@@ -160,16 +160,17 @@
         <w:t xml:space="preserve"> </w:t>
       </w:r>
       <w:r>
-        <w:t xml:space="preserve">And the </w:t>
+        <w:t>T</w:t>
+      </w:r>
+      <w:r>
+        <w:t xml:space="preserve">he </w:t>
       </w:r>
       <w:r>
         <w:t xml:space="preserve">end-user is expected to grow larger </w:t>
       </w:r>
-      <w:proofErr w:type="gramStart"/>
       <w:r>
         <w:t>in the near future</w:t>
       </w:r>
-      <w:proofErr w:type="gramEnd"/>
       <w:r>
         <w:t>.</w:t>
       </w:r>
@@ -192,7 +193,13 @@
         <w:t>s, they</w:t>
       </w:r>
       <w:r>
-        <w:t xml:space="preserve"> are commonly used </w:t>
+        <w:t xml:space="preserve"> are </w:t>
+      </w:r>
+      <w:r>
+        <w:t xml:space="preserve">more </w:t>
+      </w:r>
+      <w:r>
+        <w:t xml:space="preserve">commonly used </w:t>
       </w:r>
       <w:r>
         <w:t>than laptops or pc</w:t>
@@ -216,7 +223,13 @@
         <w:t>mobile app</w:t>
       </w:r>
       <w:r>
-        <w:t xml:space="preserve"> which is</w:t>
+        <w:t>s</w:t>
+      </w:r>
+      <w:r>
+        <w:t xml:space="preserve"> which </w:t>
+      </w:r>
+      <w:r>
+        <w:t>are</w:t>
       </w:r>
       <w:r>
         <w:t xml:space="preserve"> available for any user’s needs. </w:t>
@@ -287,15 +300,7 @@
         <w:t xml:space="preserve"> I will be </w:t>
       </w:r>
       <w:r>
-        <w:t>developing a mobile app for a nail salon called “Sharon” based in Japan Tokyo, Kita-</w:t>
-      </w:r>
-      <w:proofErr w:type="spellStart"/>
-      <w:r>
-        <w:t>senju</w:t>
-      </w:r>
-      <w:proofErr w:type="spellEnd"/>
-      <w:r>
-        <w:t xml:space="preserve">. </w:t>
+        <w:t xml:space="preserve">developing a mobile app for a nail salon called “Sharon” based in Japan Tokyo, Kita-senju. </w:t>
       </w:r>
       <w:r>
         <w:t>Nail Salon Sharon is a nail salon</w:t>
@@ -355,13 +360,19 @@
         <w:ind w:firstLine="720"/>
       </w:pPr>
       <w:r>
-        <w:t xml:space="preserve">Kaoru Ogundiran an owner of the nail salon Sharon requires an application in English that allows the customer to book appointments. </w:t>
-      </w:r>
-      <w:r>
-        <w:t>Currently the nail salon uses a third-party website called “Hot Pepper Beauty”</w:t>
-      </w:r>
-      <w:r>
-        <w:t>, the website allows for viewing menus for the customer, viewing contact details and booking appointment, however the owner needs an app mobile app which is in English to attract customers from wide area. Furthermore, she wants an app where the owner or the employee of the salon could check profits</w:t>
+        <w:t>Kaoru Ogundiran an owner of the nail salon Sharon requires an application in English that allows the customer to book appointments. Currently the nail salon uses a third-party website called “Hot Pepper Beauty”, the website allows for viewing menus for the customer, viewing contact details and booking appointment</w:t>
+      </w:r>
+      <w:r>
+        <w:t>.</w:t>
+      </w:r>
+      <w:r>
+        <w:t xml:space="preserve"> </w:t>
+      </w:r>
+      <w:r>
+        <w:t>however,</w:t>
+      </w:r>
+      <w:r>
+        <w:t xml:space="preserve"> the owner needs an app mobile app which is in English to attract customers from wide area. Furthermore, she wants an app where the owner or the employee of the salon could check profits</w:t>
       </w:r>
       <w:r>
         <w:t xml:space="preserve"> and customer appointment details easily.</w:t>
@@ -414,15 +425,7 @@
       </w:r>
       <w:r>
         <w:lastRenderedPageBreak/>
-        <w:t xml:space="preserve">being React Native, Flutter, </w:t>
-      </w:r>
-      <w:proofErr w:type="spellStart"/>
-      <w:r>
-        <w:t>Swiftic</w:t>
-      </w:r>
-      <w:proofErr w:type="spellEnd"/>
-      <w:r>
-        <w:t xml:space="preserve">, </w:t>
+        <w:t xml:space="preserve">being React Native, Flutter, Swiftic, </w:t>
       </w:r>
       <w:r>
         <w:t>Ionic and</w:t>
@@ -886,15 +889,13 @@
         <w:tab/>
       </w:r>
       <w:r>
-        <w:t xml:space="preserve">There is an article by </w:t>
-      </w:r>
-      <w:proofErr w:type="spellStart"/>
-      <w:r>
-        <w:t>Wenhao</w:t>
-      </w:r>
-      <w:proofErr w:type="spellEnd"/>
-      <w:r>
-        <w:t xml:space="preserve"> Wu comparing </w:t>
+        <w:t xml:space="preserve">There is an </w:t>
+      </w:r>
+      <w:r>
+        <w:t>study</w:t>
+      </w:r>
+      <w:r>
+        <w:t xml:space="preserve"> by Wenhao Wu comparing </w:t>
       </w:r>
       <w:r>
         <w:t xml:space="preserve">React Native and Flutter which are the </w:t>
@@ -906,15 +907,7 @@
         <w:t xml:space="preserve"> framework in mobile app development</w:t>
       </w:r>
       <w:r>
-        <w:t xml:space="preserve">. </w:t>
-      </w:r>
-      <w:proofErr w:type="spellStart"/>
-      <w:r>
-        <w:t>Wenhao</w:t>
-      </w:r>
-      <w:proofErr w:type="spellEnd"/>
-      <w:r>
-        <w:t xml:space="preserve"> </w:t>
+        <w:t xml:space="preserve">. Wenhao </w:t>
       </w:r>
       <w:r>
         <w:t xml:space="preserve">compares the two </w:t>
@@ -1020,13 +1013,8 @@
       <w:r>
         <w:t xml:space="preserve">drop in fps, whereas flutter remained stable. </w:t>
       </w:r>
-      <w:proofErr w:type="spellStart"/>
-      <w:r>
-        <w:t>Wenhao</w:t>
-      </w:r>
-      <w:proofErr w:type="spellEnd"/>
-      <w:r>
-        <w:t xml:space="preserve"> had another </w:t>
+      <w:r>
+        <w:t xml:space="preserve">Wenhao had another </w:t>
       </w:r>
       <w:r>
         <w:t>comparison</w:t>
@@ -1134,18 +1122,28 @@
     <w:p>
       <w:r>
         <w:tab/>
-        <w:t>From the comparison above we can conclude that react native is a better framework then Flutter however there are many app development frameworks other than flutter. In a research paper produced by</w:t>
-      </w:r>
-      <w:r>
-        <w:t xml:space="preserve"> Visa </w:t>
-      </w:r>
-      <w:proofErr w:type="spellStart"/>
-      <w:r>
-        <w:t>Soininen</w:t>
-      </w:r>
-      <w:proofErr w:type="spellEnd"/>
-      <w:r>
-        <w:t xml:space="preserve">, he compares the performance between react native and Jetpack Compose. He </w:t>
+        <w:t xml:space="preserve">From the comparison above we can conclude that react native is a better framework then Flutter however there are many app development frameworks other than flutter. In a </w:t>
+      </w:r>
+      <w:r>
+        <w:t>study</w:t>
+      </w:r>
+      <w:r>
+        <w:t xml:space="preserve"> paper produced by</w:t>
+      </w:r>
+      <w:r>
+        <w:t xml:space="preserve"> Visa Soininen, </w:t>
+      </w:r>
+      <w:r>
+        <w:t>the author</w:t>
+      </w:r>
+      <w:r>
+        <w:t xml:space="preserve"> compares the performance between react native and Jetpack Compose. </w:t>
+      </w:r>
+      <w:r>
+        <w:t>He</w:t>
+      </w:r>
+      <w:r>
+        <w:t xml:space="preserve"> </w:t>
       </w:r>
       <w:r>
         <w:t>developed</w:t>
@@ -1160,7 +1158,13 @@
         <w:t xml:space="preserve"> features such as user authentication (login/sign up)</w:t>
       </w:r>
       <w:r>
-        <w:t>, bottom navigation bar and item listing. When testing the performance of each application he measured the compiling speed</w:t>
+        <w:t xml:space="preserve">, bottom navigation bar and item listing. When testing the performance of each application he </w:t>
+      </w:r>
+      <w:r>
+        <w:t>evaluates</w:t>
+      </w:r>
+      <w:r>
+        <w:t xml:space="preserve"> the compiling speed</w:t>
       </w:r>
       <w:r>
         <w:t xml:space="preserve"> and</w:t>
@@ -1172,7 +1176,13 @@
         <w:t>,</w:t>
       </w:r>
       <w:r>
-        <w:t xml:space="preserve"> Visa he discovered that</w:t>
+        <w:t xml:space="preserve"> </w:t>
+      </w:r>
+      <w:r>
+        <w:t>author</w:t>
+      </w:r>
+      <w:r>
+        <w:t xml:space="preserve"> discovered that</w:t>
       </w:r>
       <w:r>
         <w:t xml:space="preserve"> React Native does </w:t>
@@ -1260,7 +1270,25 @@
         </w:sdtContent>
       </w:sdt>
       <w:r>
-        <w:t>. We can conclude from the data gained from the research paper above, that React Native is the optimal mobile development framework.</w:t>
+        <w:t xml:space="preserve">. We can conclude from the data gained from the </w:t>
+      </w:r>
+      <w:r>
+        <w:t xml:space="preserve">study from </w:t>
+      </w:r>
+      <w:r>
+        <w:t>research paper</w:t>
+      </w:r>
+      <w:r>
+        <w:t>s</w:t>
+      </w:r>
+      <w:r>
+        <w:t xml:space="preserve"> above, that React Native is the optimal mobile development framework</w:t>
+      </w:r>
+      <w:r>
+        <w:t xml:space="preserve"> to be used in this project</w:t>
+      </w:r>
+      <w:r>
+        <w:t>.</w:t>
       </w:r>
     </w:p>
     <w:p/>
@@ -1278,186 +1306,20 @@
     </w:p>
     <w:p>
       <w:pPr>
+        <w:tabs>
+          <w:tab w:val="left" w:pos="4000"/>
+        </w:tabs>
+      </w:pPr>
+      <w:r>
+        <w:tab/>
+      </w:r>
+    </w:p>
+    <w:p>
+      <w:r>
         <w:rPr>
           <w:noProof/>
         </w:rPr>
-      </w:pPr>
-    </w:p>
-    <w:p>
-      <w:pPr>
-        <w:rPr>
-          <w:noProof/>
-        </w:rPr>
-      </w:pPr>
-    </w:p>
-    <w:p>
-      <w:pPr>
-        <w:rPr>
-          <w:noProof/>
-        </w:rPr>
-      </w:pPr>
-      <w:r>
-        <w:rPr>
-          <w:noProof/>
-        </w:rPr>
-        <w:drawing>
-          <wp:inline distT="0" distB="0" distL="0" distR="0" wp14:anchorId="4BEA980D" wp14:editId="4973744D">
-            <wp:extent cx="5731510" cy="1894840"/>
-            <wp:effectExtent l="0" t="0" r="0" b="0"/>
-            <wp:docPr id="8" name="Picture 8" descr="Diagram, text&#10;&#10;Description automatically generated"/>
-            <wp:cNvGraphicFramePr>
-              <a:graphicFrameLocks xmlns:a="http://schemas.openxmlformats.org/drawingml/2006/main" noChangeAspect="1"/>
-            </wp:cNvGraphicFramePr>
-            <a:graphic xmlns:a="http://schemas.openxmlformats.org/drawingml/2006/main">
-              <a:graphicData uri="http://schemas.openxmlformats.org/drawingml/2006/picture">
-                <pic:pic xmlns:pic="http://schemas.openxmlformats.org/drawingml/2006/picture">
-                  <pic:nvPicPr>
-                    <pic:cNvPr id="8" name="Picture 8" descr="Diagram, text&#10;&#10;Description automatically generated"/>
-                    <pic:cNvPicPr/>
-                  </pic:nvPicPr>
-                  <pic:blipFill>
-                    <a:blip r:embed="rId8">
-                      <a:extLst>
-                        <a:ext uri="{28A0092B-C50C-407E-A947-70E740481C1C}">
-                          <a14:useLocalDpi xmlns:a14="http://schemas.microsoft.com/office/drawing/2010/main" val="0"/>
-                        </a:ext>
-                      </a:extLst>
-                    </a:blip>
-                    <a:stretch>
-                      <a:fillRect/>
-                    </a:stretch>
-                  </pic:blipFill>
-                  <pic:spPr>
-                    <a:xfrm>
-                      <a:off x="0" y="0"/>
-                      <a:ext cx="5731510" cy="1894840"/>
-                    </a:xfrm>
-                    <a:prstGeom prst="rect">
-                      <a:avLst/>
-                    </a:prstGeom>
-                  </pic:spPr>
-                </pic:pic>
-              </a:graphicData>
-            </a:graphic>
-          </wp:inline>
-        </w:drawing>
-      </w:r>
-    </w:p>
-    <w:p>
-      <w:r>
-        <w:t xml:space="preserve">The system diagram above is the </w:t>
-      </w:r>
-      <w:r>
-        <w:t xml:space="preserve">structure of the program, </w:t>
-      </w:r>
-      <w:r>
-        <w:t xml:space="preserve">The root file named App.js contains a folder Asset, which includes every </w:t>
-      </w:r>
-      <w:r>
-        <w:t xml:space="preserve">resource used to build the app. The asset folder </w:t>
-      </w:r>
-      <w:r>
-        <w:t>consists</w:t>
-      </w:r>
-      <w:r>
-        <w:t xml:space="preserve"> of components </w:t>
-      </w:r>
-      <w:r>
-        <w:t>which are</w:t>
-      </w:r>
-      <w:r>
-        <w:t xml:space="preserve"> sets of customizable features on the </w:t>
-      </w:r>
-      <w:r>
-        <w:t xml:space="preserve">screen, buttons, </w:t>
-      </w:r>
-      <w:r>
-        <w:t>navigator,</w:t>
-      </w:r>
-      <w:r>
-        <w:t xml:space="preserve"> and inputs are few of the example</w:t>
-      </w:r>
-      <w:r>
-        <w:t>,</w:t>
-      </w:r>
-      <w:r>
-        <w:t xml:space="preserve"> </w:t>
-      </w:r>
-      <w:r>
-        <w:t>t</w:t>
-      </w:r>
-      <w:r>
-        <w:t>he colour folder</w:t>
-      </w:r>
-      <w:r>
-        <w:t xml:space="preserve"> which are sets</w:t>
-      </w:r>
-      <w:r>
-        <w:t xml:space="preserve"> colours that are used in the app,</w:t>
-      </w:r>
-      <w:r>
-        <w:t xml:space="preserve"> fonts</w:t>
-      </w:r>
-      <w:r>
-        <w:t xml:space="preserve"> folder which consists of fonts being used in the app, image folder which consists of image being used in the app, </w:t>
-      </w:r>
-      <w:r>
-        <w:t xml:space="preserve">navigation folder which consists of the </w:t>
-      </w:r>
-      <w:r>
-        <w:t>React Native navigator component</w:t>
-      </w:r>
-      <w:r>
-        <w:t xml:space="preserve"> such as </w:t>
-      </w:r>
-      <w:r>
-        <w:t xml:space="preserve">drawer, tab and stack navigator, </w:t>
-      </w:r>
-      <w:r>
-        <w:t xml:space="preserve">data folder which consist of data that are displayed in the gallery page, </w:t>
-      </w:r>
-      <w:r>
-        <w:t>hooks folder which handles the rendering of fonts</w:t>
-      </w:r>
-      <w:r>
-        <w:t xml:space="preserve">, config folder which does the configuration </w:t>
-      </w:r>
-      <w:r>
         <w:lastRenderedPageBreak/>
-        <w:t xml:space="preserve">between </w:t>
-      </w:r>
-      <w:r>
-        <w:t>firebase (database) and the app and a screens folder</w:t>
-      </w:r>
-      <w:r>
-        <w:t xml:space="preserve"> which stores </w:t>
-      </w:r>
-      <w:r>
-        <w:t xml:space="preserve">the framework of every screens on the app. </w:t>
-      </w:r>
-    </w:p>
-    <w:p>
-      <w:pPr>
-        <w:rPr>
-          <w:noProof/>
-        </w:rPr>
-      </w:pPr>
-    </w:p>
-    <w:p>
-      <w:pPr>
-        <w:tabs>
-          <w:tab w:val="left" w:pos="4000"/>
-        </w:tabs>
-      </w:pPr>
-      <w:r>
-        <w:tab/>
-      </w:r>
-    </w:p>
-    <w:p>
-      <w:r>
-        <w:rPr>
-          <w:noProof/>
-        </w:rPr>
         <w:drawing>
           <wp:inline distT="0" distB="0" distL="0" distR="0" wp14:anchorId="5B09A0EF" wp14:editId="38FEEF1F">
             <wp:extent cx="5731510" cy="4419600"/>
@@ -1474,7 +1336,7 @@
                     <pic:cNvPicPr/>
                   </pic:nvPicPr>
                   <pic:blipFill rotWithShape="1">
-                    <a:blip r:embed="rId9">
+                    <a:blip r:embed="rId8">
                       <a:extLst>
                         <a:ext uri="{28A0092B-C50C-407E-A947-70E740481C1C}">
                           <a14:useLocalDpi xmlns:a14="http://schemas.microsoft.com/office/drawing/2010/main" val="0"/>
@@ -1569,7 +1431,7 @@
                     <pic:cNvPicPr/>
                   </pic:nvPicPr>
                   <pic:blipFill rotWithShape="1">
-                    <a:blip r:embed="rId10">
+                    <a:blip r:embed="rId9">
                       <a:extLst>
                         <a:ext uri="{28A0092B-C50C-407E-A947-70E740481C1C}">
                           <a14:useLocalDpi xmlns:a14="http://schemas.microsoft.com/office/drawing/2010/main" val="0"/>
@@ -1625,6 +1487,11 @@
       </w:r>
     </w:p>
     <w:p>
+      <w:pPr>
+        <w:rPr>
+          <w:rFonts w:hint="eastAsia"/>
+        </w:rPr>
+      </w:pPr>
       <w:r>
         <w:tab/>
       </w:r>
@@ -1660,7 +1527,7 @@
                     <pic:cNvPicPr/>
                   </pic:nvPicPr>
                   <pic:blipFill rotWithShape="1">
-                    <a:blip r:embed="rId11">
+                    <a:blip r:embed="rId10">
                       <a:extLst>
                         <a:ext uri="{28A0092B-C50C-407E-A947-70E740481C1C}">
                           <a14:useLocalDpi xmlns:a14="http://schemas.microsoft.com/office/drawing/2010/main" val="0"/>
@@ -1739,7 +1606,7 @@
                     <pic:cNvPicPr/>
                   </pic:nvPicPr>
                   <pic:blipFill rotWithShape="1">
-                    <a:blip r:embed="rId12">
+                    <a:blip r:embed="rId11">
                       <a:extLst>
                         <a:ext uri="{28A0092B-C50C-407E-A947-70E740481C1C}">
                           <a14:useLocalDpi xmlns:a14="http://schemas.microsoft.com/office/drawing/2010/main" val="0"/>
@@ -1836,46 +1703,30 @@
       </w:r>
     </w:p>
     <w:p>
-      <w:hyperlink r:id="rId13" w:history="1">
+      <w:hyperlink r:id="rId12" w:history="1">
         <w:r>
           <w:rPr>
             <w:rStyle w:val="Hyperlink"/>
           </w:rPr>
-          <w:t>SUPR-</w:t>
-        </w:r>
-        <w:proofErr w:type="spellStart"/>
-        <w:r>
-          <w:rPr>
-            <w:rStyle w:val="Hyperlink"/>
-          </w:rPr>
-          <w:t>Qm</w:t>
-        </w:r>
-        <w:proofErr w:type="spellEnd"/>
-        <w:r>
-          <w:rPr>
-            <w:rStyle w:val="Hyperlink"/>
-          </w:rPr>
-          <w:t>: A Questionnaire to Measure the Mobile App User Experience - JUX (uxpajournal.org)</w:t>
+          <w:t>SUPR-Qm: A Questionnaire to Measure the Mobile App User Experience - JUX (uxpajournal.org)</w:t>
         </w:r>
       </w:hyperlink>
     </w:p>
     <w:p/>
     <w:sdt>
       <w:sdtPr>
+        <w:rPr>
+          <w:rFonts w:asciiTheme="minorHAnsi" w:eastAsiaTheme="minorEastAsia" w:hAnsiTheme="minorHAnsi" w:cstheme="minorBidi"/>
+          <w:color w:val="auto"/>
+          <w:sz w:val="22"/>
+          <w:szCs w:val="22"/>
+        </w:rPr>
         <w:id w:val="-675503477"/>
         <w:docPartObj>
           <w:docPartGallery w:val="Bibliographies"/>
           <w:docPartUnique/>
         </w:docPartObj>
       </w:sdtPr>
-      <w:sdtEndPr>
-        <w:rPr>
-          <w:rFonts w:asciiTheme="minorHAnsi" w:eastAsiaTheme="minorEastAsia" w:hAnsiTheme="minorHAnsi" w:cstheme="minorBidi"/>
-          <w:color w:val="auto"/>
-          <w:sz w:val="22"/>
-          <w:szCs w:val="22"/>
-        </w:rPr>
-      </w:sdtEndPr>
       <w:sdtContent>
         <w:p>
           <w:pPr>

</xml_diff>